<commit_message>
update mechanics and QFT
</commit_message>
<xml_diff>
--- a/Classical_Mechanics/PHYS1110_Tutorials/Week_6-2020.docx
+++ b/Classical_Mechanics/PHYS1110_Tutorials/Week_6-2020.docx
@@ -36,1464 +36,6 @@
       <w:pPr>
         <w:jc w:val="both"/>
         <w:rPr>
-          <w:b/>
-          <w:bCs/>
-        </w:rPr>
-      </w:pPr>
-      <w:r>
-        <w:rPr>
-          <w:rFonts w:hint="eastAsia"/>
-          <w:b/>
-          <w:bCs/>
-        </w:rPr>
-        <w:t>P</w:t>
-      </w:r>
-      <w:r>
-        <w:rPr>
-          <w:b/>
-          <w:bCs/>
-        </w:rPr>
-        <w:t xml:space="preserve">roblem </w:t>
-      </w:r>
-      <w:r>
-        <w:rPr>
-          <w:b/>
-          <w:bCs/>
-        </w:rPr>
-        <w:t>1</w:t>
-      </w:r>
-      <w:r>
-        <w:rPr>
-          <w:b/>
-          <w:bCs/>
-        </w:rPr>
-        <w:t xml:space="preserve"> – Work</w:t>
-      </w:r>
-    </w:p>
-    <w:p>
-      <w:pPr>
-        <w:jc w:val="both"/>
-      </w:pPr>
-      <w:r>
-        <w:rPr>
-          <w:noProof/>
-        </w:rPr>
-        <w:drawing>
-          <wp:anchor distT="0" distB="0" distL="114300" distR="114300" simplePos="0" relativeHeight="251661312" behindDoc="0" locked="0" layoutInCell="1" allowOverlap="1" wp14:anchorId="393A9219" wp14:editId="170399A2">
-            <wp:simplePos x="0" y="0"/>
-            <wp:positionH relativeFrom="column">
-              <wp:posOffset>4373245</wp:posOffset>
-            </wp:positionH>
-            <wp:positionV relativeFrom="paragraph">
-              <wp:posOffset>24659</wp:posOffset>
-            </wp:positionV>
-            <wp:extent cx="1355090" cy="1553845"/>
-            <wp:effectExtent l="0" t="0" r="3810" b="0"/>
-            <wp:wrapSquare wrapText="bothSides"/>
-            <wp:docPr id="2" name="Picture 2" descr="A picture containing clock&#10;&#10;Description automatically generated"/>
-            <wp:cNvGraphicFramePr>
-              <a:graphicFrameLocks xmlns:a="http://schemas.openxmlformats.org/drawingml/2006/main" noChangeAspect="1"/>
-            </wp:cNvGraphicFramePr>
-            <a:graphic xmlns:a="http://schemas.openxmlformats.org/drawingml/2006/main">
-              <a:graphicData uri="http://schemas.openxmlformats.org/drawingml/2006/picture">
-                <pic:pic xmlns:pic="http://schemas.openxmlformats.org/drawingml/2006/picture">
-                  <pic:nvPicPr>
-                    <pic:cNvPr id="1" name=""/>
-                    <pic:cNvPicPr/>
-                  </pic:nvPicPr>
-                  <pic:blipFill>
-                    <a:blip r:embed="rId8" cstate="print">
-                      <a:extLst>
-                        <a:ext uri="{28A0092B-C50C-407E-A947-70E740481C1C}">
-                          <a14:useLocalDpi xmlns:a14="http://schemas.microsoft.com/office/drawing/2010/main" val="0"/>
-                        </a:ext>
-                      </a:extLst>
-                    </a:blip>
-                    <a:stretch>
-                      <a:fillRect/>
-                    </a:stretch>
-                  </pic:blipFill>
-                  <pic:spPr>
-                    <a:xfrm>
-                      <a:off x="0" y="0"/>
-                      <a:ext cx="1355090" cy="1553845"/>
-                    </a:xfrm>
-                    <a:prstGeom prst="rect">
-                      <a:avLst/>
-                    </a:prstGeom>
-                  </pic:spPr>
-                </pic:pic>
-              </a:graphicData>
-            </a:graphic>
-            <wp14:sizeRelH relativeFrom="page">
-              <wp14:pctWidth>0</wp14:pctWidth>
-            </wp14:sizeRelH>
-            <wp14:sizeRelV relativeFrom="page">
-              <wp14:pctHeight>0</wp14:pctHeight>
-            </wp14:sizeRelV>
-          </wp:anchor>
-        </w:drawing>
-      </w:r>
-      <w:r>
-        <w:rPr>
-          <w:rFonts w:hint="eastAsia"/>
-        </w:rPr>
-        <w:t>A</w:t>
-      </w:r>
-      <w:r>
-        <w:t xml:space="preserve"> block with mass </w:t>
-      </w:r>
-      <m:oMath>
-        <m:r>
-          <w:rPr>
-            <w:rFonts w:ascii="Cambria Math" w:hAnsi="Cambria Math"/>
-          </w:rPr>
-          <m:t>m</m:t>
-        </m:r>
-      </m:oMath>
-      <w:r>
-        <w:rPr>
-          <w:rFonts w:hint="eastAsia"/>
-        </w:rPr>
-        <w:t xml:space="preserve"> is</w:t>
-      </w:r>
-      <w:r>
-        <w:t xml:space="preserve"> suspended vertically on a non-stretching rope (i.e. its length will not change) of length </w:t>
-      </w:r>
-      <m:oMath>
-        <m:r>
-          <w:rPr>
-            <w:rFonts w:ascii="Cambria Math" w:hAnsi="Cambria Math"/>
-          </w:rPr>
-          <m:t>L</m:t>
-        </m:r>
-      </m:oMath>
-      <w:r>
-        <w:rPr>
-          <w:rFonts w:hint="eastAsia"/>
-        </w:rPr>
-        <w:t>.</w:t>
-      </w:r>
-      <w:r>
-        <w:t xml:space="preserve"> Now, we apply a varying </w:t>
-      </w:r>
-      <w:r>
-        <w:rPr>
-          <w:i/>
-          <w:iCs/>
-        </w:rPr>
-        <w:t>horizontal</w:t>
-      </w:r>
-      <w:r>
-        <w:t xml:space="preserve"> force on the block, and move it to a final position, in which the rope forms an angle of 30</w:t>
-      </w:r>
-      <m:oMath>
-        <m:r>
-          <w:rPr>
-            <w:rFonts w:ascii="Cambria Math" w:hAnsi="Cambria Math"/>
-          </w:rPr>
-          <m:t>°</m:t>
-        </m:r>
-      </m:oMath>
-      <w:r>
-        <w:t xml:space="preserve"> to the vertical direction (see the figure). Neglecting the mass of the string, please:</w:t>
-      </w:r>
-    </w:p>
-    <w:p>
-      <w:pPr>
-        <w:numPr>
-          <w:ilvl w:val="0"/>
-          <w:numId w:val="23"/>
-        </w:numPr>
-        <w:jc w:val="both"/>
-      </w:pPr>
-      <w:r>
-        <w:t>Find the magnitude of the force required to maintain the block at the final position;</w:t>
-      </w:r>
-    </w:p>
-    <w:p>
-      <w:pPr>
-        <w:numPr>
-          <w:ilvl w:val="0"/>
-          <w:numId w:val="23"/>
-        </w:numPr>
-        <w:jc w:val="both"/>
-      </w:pPr>
-      <w:r>
-        <w:rPr>
-          <w:rFonts w:hint="eastAsia"/>
-        </w:rPr>
-        <w:t>C</w:t>
-      </w:r>
-      <w:r>
-        <w:t>alculate the work done on the block: (</w:t>
-      </w:r>
-      <w:r>
-        <w:rPr>
-          <w:i/>
-          <w:iCs/>
-        </w:rPr>
-        <w:t>Be careful about these two questions</w:t>
-      </w:r>
-      <w:r>
-        <w:t>)</w:t>
-      </w:r>
-    </w:p>
-    <w:p>
-      <w:pPr>
-        <w:numPr>
-          <w:ilvl w:val="1"/>
-          <w:numId w:val="23"/>
-        </w:numPr>
-        <w:jc w:val="both"/>
-      </w:pPr>
-      <w:r>
-        <w:t xml:space="preserve">by the tension in the rope. </w:t>
-      </w:r>
-    </w:p>
-    <w:p>
-      <w:pPr>
-        <w:numPr>
-          <w:ilvl w:val="1"/>
-          <w:numId w:val="23"/>
-        </w:numPr>
-        <w:jc w:val="both"/>
-      </w:pPr>
-      <w:r>
-        <w:t xml:space="preserve">by the horizontal force </w:t>
-      </w:r>
-      <m:oMath>
-        <m:r>
-          <w:rPr>
-            <w:rFonts w:ascii="Cambria Math" w:hAnsi="Cambria Math"/>
-          </w:rPr>
-          <m:t>F</m:t>
-        </m:r>
-      </m:oMath>
-      <w:r>
-        <w:t xml:space="preserve">; </w:t>
-      </w:r>
-    </w:p>
-    <w:p>
-      <w:pPr>
-        <w:jc w:val="both"/>
-      </w:pPr>
-    </w:p>
-    <w:p>
-      <w:pPr>
-        <w:jc w:val="both"/>
-        <w:rPr>
-          <w:b/>
-          <w:bCs/>
-        </w:rPr>
-      </w:pPr>
-      <w:r>
-        <w:rPr>
-          <w:noProof/>
-        </w:rPr>
-        <w:drawing>
-          <wp:anchor distT="0" distB="0" distL="114300" distR="114300" simplePos="0" relativeHeight="251662336" behindDoc="0" locked="0" layoutInCell="1" allowOverlap="1" wp14:anchorId="00299972" wp14:editId="281E73F2">
-            <wp:simplePos x="0" y="0"/>
-            <wp:positionH relativeFrom="column">
-              <wp:posOffset>4566849</wp:posOffset>
-            </wp:positionH>
-            <wp:positionV relativeFrom="paragraph">
-              <wp:posOffset>138430</wp:posOffset>
-            </wp:positionV>
-            <wp:extent cx="1162685" cy="1365885"/>
-            <wp:effectExtent l="0" t="0" r="5715" b="5715"/>
-            <wp:wrapSquare wrapText="bothSides"/>
-            <wp:docPr id="5" name="Picture 5" descr="A picture containing clock&#10;&#10;Description automatically generated"/>
-            <wp:cNvGraphicFramePr>
-              <a:graphicFrameLocks xmlns:a="http://schemas.openxmlformats.org/drawingml/2006/main" noChangeAspect="1"/>
-            </wp:cNvGraphicFramePr>
-            <a:graphic xmlns:a="http://schemas.openxmlformats.org/drawingml/2006/main">
-              <a:graphicData uri="http://schemas.openxmlformats.org/drawingml/2006/picture">
-                <pic:pic xmlns:pic="http://schemas.openxmlformats.org/drawingml/2006/picture">
-                  <pic:nvPicPr>
-                    <pic:cNvPr id="1" name=""/>
-                    <pic:cNvPicPr/>
-                  </pic:nvPicPr>
-                  <pic:blipFill>
-                    <a:blip r:embed="rId9" cstate="print">
-                      <a:extLst>
-                        <a:ext uri="{28A0092B-C50C-407E-A947-70E740481C1C}">
-                          <a14:useLocalDpi xmlns:a14="http://schemas.microsoft.com/office/drawing/2010/main" val="0"/>
-                        </a:ext>
-                      </a:extLst>
-                    </a:blip>
-                    <a:stretch>
-                      <a:fillRect/>
-                    </a:stretch>
-                  </pic:blipFill>
-                  <pic:spPr>
-                    <a:xfrm>
-                      <a:off x="0" y="0"/>
-                      <a:ext cx="1162685" cy="1365885"/>
-                    </a:xfrm>
-                    <a:prstGeom prst="rect">
-                      <a:avLst/>
-                    </a:prstGeom>
-                  </pic:spPr>
-                </pic:pic>
-              </a:graphicData>
-            </a:graphic>
-            <wp14:sizeRelH relativeFrom="page">
-              <wp14:pctWidth>0</wp14:pctWidth>
-            </wp14:sizeRelH>
-            <wp14:sizeRelV relativeFrom="page">
-              <wp14:pctHeight>0</wp14:pctHeight>
-            </wp14:sizeRelV>
-          </wp:anchor>
-        </w:drawing>
-      </w:r>
-      <w:r>
-        <w:rPr>
-          <w:rFonts w:hint="eastAsia"/>
-          <w:b/>
-          <w:bCs/>
-        </w:rPr>
-        <w:t>S</w:t>
-      </w:r>
-      <w:r>
-        <w:rPr>
-          <w:b/>
-          <w:bCs/>
-        </w:rPr>
-        <w:t>olution:</w:t>
-      </w:r>
-    </w:p>
-    <w:p>
-      <w:pPr>
-        <w:numPr>
-          <w:ilvl w:val="0"/>
-          <w:numId w:val="24"/>
-        </w:numPr>
-        <w:jc w:val="both"/>
-      </w:pPr>
-      <w:r>
-        <w:t xml:space="preserve">From force diagram, we have </w:t>
-      </w:r>
-    </w:p>
-    <w:p>
-      <w:pPr>
-        <w:jc w:val="both"/>
-      </w:pPr>
-      <m:oMathPara>
-        <m:oMath>
-          <m:d>
-            <m:dPr>
-              <m:begChr m:val=""/>
-              <m:endChr m:val="}"/>
-              <m:ctrlPr>
-                <w:rPr>
-                  <w:rFonts w:ascii="Cambria Math" w:hAnsi="Cambria Math"/>
-                  <w:i/>
-                </w:rPr>
-              </m:ctrlPr>
-            </m:dPr>
-            <m:e>
-              <m:eqArr>
-                <m:eqArrPr>
-                  <m:ctrlPr>
-                    <w:rPr>
-                      <w:rFonts w:ascii="Cambria Math" w:hAnsi="Cambria Math"/>
-                    </w:rPr>
-                  </m:ctrlPr>
-                </m:eqArrPr>
-                <m:e>
-                  <m:r>
-                    <w:rPr>
-                      <w:rFonts w:ascii="Cambria Math" w:hAnsi="Cambria Math"/>
-                    </w:rPr>
-                    <m:t>F&amp;=T</m:t>
-                  </m:r>
-                  <m:func>
-                    <m:funcPr>
-                      <m:ctrlPr>
-                        <w:rPr>
-                          <w:rFonts w:ascii="Cambria Math" w:hAnsi="Cambria Math"/>
-                          <w:i/>
-                        </w:rPr>
-                      </m:ctrlPr>
-                    </m:funcPr>
-                    <m:fName>
-                      <m:r>
-                        <m:rPr>
-                          <m:sty m:val="p"/>
-                        </m:rPr>
-                        <w:rPr>
-                          <w:rFonts w:ascii="Cambria Math" w:hAnsi="Cambria Math"/>
-                        </w:rPr>
-                        <m:t>sin</m:t>
-                      </m:r>
-                    </m:fName>
-                    <m:e>
-                      <m:r>
-                        <w:rPr>
-                          <w:rFonts w:ascii="Cambria Math" w:hAnsi="Cambria Math"/>
-                        </w:rPr>
-                        <m:t>30°</m:t>
-                      </m:r>
-                    </m:e>
-                  </m:func>
-                  <m:ctrlPr>
-                    <w:rPr>
-                      <w:rFonts w:ascii="Cambria Math" w:hAnsi="Cambria Math"/>
-                      <w:i/>
-                    </w:rPr>
-                  </m:ctrlPr>
-                </m:e>
-                <m:e>
-                  <m:r>
-                    <w:rPr>
-                      <w:rFonts w:ascii="Cambria Math" w:hAnsi="Cambria Math"/>
-                    </w:rPr>
-                    <m:t>T</m:t>
-                  </m:r>
-                  <m:func>
-                    <m:funcPr>
-                      <m:ctrlPr>
-                        <w:rPr>
-                          <w:rFonts w:ascii="Cambria Math" w:hAnsi="Cambria Math"/>
-                          <w:i/>
-                        </w:rPr>
-                      </m:ctrlPr>
-                    </m:funcPr>
-                    <m:fName>
-                      <m:r>
-                        <m:rPr>
-                          <m:sty m:val="p"/>
-                        </m:rPr>
-                        <w:rPr>
-                          <w:rFonts w:ascii="Cambria Math" w:hAnsi="Cambria Math"/>
-                        </w:rPr>
-                        <m:t>cos</m:t>
-                      </m:r>
-                    </m:fName>
-                    <m:e>
-                      <m:r>
-                        <w:rPr>
-                          <w:rFonts w:ascii="Cambria Math" w:hAnsi="Cambria Math"/>
-                        </w:rPr>
-                        <m:t>30°</m:t>
-                      </m:r>
-                    </m:e>
-                  </m:func>
-                  <m:r>
-                    <w:rPr>
-                      <w:rFonts w:ascii="Cambria Math" w:hAnsi="Cambria Math"/>
-                    </w:rPr>
-                    <m:t>&amp;=mg</m:t>
-                  </m:r>
-                  <m:ctrlPr>
-                    <w:rPr>
-                      <w:rFonts w:ascii="Cambria Math" w:hAnsi="Cambria Math"/>
-                      <w:i/>
-                    </w:rPr>
-                  </m:ctrlPr>
-                </m:e>
-              </m:eqArr>
-            </m:e>
-          </m:d>
-          <m:r>
-            <w:rPr>
-              <w:rFonts w:ascii="Cambria Math" w:hAnsi="Cambria Math"/>
-            </w:rPr>
-            <m:t>⟹F=mg</m:t>
-          </m:r>
-          <m:func>
-            <m:funcPr>
-              <m:ctrlPr>
-                <w:rPr>
-                  <w:rFonts w:ascii="Cambria Math" w:hAnsi="Cambria Math"/>
-                  <w:i/>
-                </w:rPr>
-              </m:ctrlPr>
-            </m:funcPr>
-            <m:fName>
-              <m:r>
-                <m:rPr>
-                  <m:sty m:val="p"/>
-                </m:rPr>
-                <w:rPr>
-                  <w:rFonts w:ascii="Cambria Math" w:hAnsi="Cambria Math"/>
-                </w:rPr>
-                <m:t>tan</m:t>
-              </m:r>
-            </m:fName>
-            <m:e>
-              <m:r>
-                <w:rPr>
-                  <w:rFonts w:ascii="Cambria Math" w:hAnsi="Cambria Math"/>
-                </w:rPr>
-                <m:t>30°</m:t>
-              </m:r>
-            </m:e>
-          </m:func>
-          <m:r>
-            <w:rPr>
-              <w:rFonts w:ascii="Cambria Math" w:hAnsi="Cambria Math"/>
-            </w:rPr>
-            <m:t>=</m:t>
-          </m:r>
-          <m:f>
-            <m:fPr>
-              <m:ctrlPr>
-                <w:rPr>
-                  <w:rFonts w:ascii="Cambria Math" w:hAnsi="Cambria Math"/>
-                  <w:i/>
-                </w:rPr>
-              </m:ctrlPr>
-            </m:fPr>
-            <m:num>
-              <m:r>
-                <w:rPr>
-                  <w:rFonts w:ascii="Cambria Math" w:hAnsi="Cambria Math"/>
-                </w:rPr>
-                <m:t>mg</m:t>
-              </m:r>
-            </m:num>
-            <m:den>
-              <m:rad>
-                <m:radPr>
-                  <m:degHide m:val="1"/>
-                  <m:ctrlPr>
-                    <w:rPr>
-                      <w:rFonts w:ascii="Cambria Math" w:hAnsi="Cambria Math"/>
-                      <w:i/>
-                    </w:rPr>
-                  </m:ctrlPr>
-                </m:radPr>
-                <m:deg/>
-                <m:e>
-                  <m:r>
-                    <w:rPr>
-                      <w:rFonts w:ascii="Cambria Math" w:hAnsi="Cambria Math"/>
-                    </w:rPr>
-                    <m:t>3</m:t>
-                  </m:r>
-                </m:e>
-              </m:rad>
-            </m:den>
-          </m:f>
-        </m:oMath>
-      </m:oMathPara>
-    </w:p>
-    <w:p>
-      <w:pPr>
-        <w:numPr>
-          <w:ilvl w:val="0"/>
-          <w:numId w:val="24"/>
-        </w:numPr>
-        <w:jc w:val="both"/>
-      </w:pPr>
-      <w:r>
-        <w:t xml:space="preserve">The work done by a force is given by </w:t>
-      </w:r>
-    </w:p>
-    <w:p>
-      <w:pPr>
-        <w:jc w:val="both"/>
-      </w:pPr>
-      <m:oMathPara>
-        <m:oMath>
-          <m:r>
-            <w:rPr>
-              <w:rFonts w:ascii="Cambria Math" w:hAnsi="Cambria Math"/>
-            </w:rPr>
-            <m:t>W=</m:t>
-          </m:r>
-          <m:func>
-            <m:funcPr>
-              <m:ctrlPr>
-                <w:rPr>
-                  <w:rFonts w:ascii="Cambria Math" w:hAnsi="Cambria Math"/>
-                  <w:i/>
-                </w:rPr>
-              </m:ctrlPr>
-            </m:funcPr>
-            <m:fName>
-              <m:limLow>
-                <m:limLowPr>
-                  <m:ctrlPr>
-                    <w:rPr>
-                      <w:rFonts w:ascii="Cambria Math" w:hAnsi="Cambria Math"/>
-                      <w:i/>
-                    </w:rPr>
-                  </m:ctrlPr>
-                </m:limLowPr>
-                <m:e>
-                  <m:r>
-                    <m:rPr>
-                      <m:sty m:val="p"/>
-                    </m:rPr>
-                    <w:rPr>
-                      <w:rFonts w:ascii="Cambria Math" w:hAnsi="Cambria Math"/>
-                    </w:rPr>
-                    <m:t>lim</m:t>
-                  </m:r>
-                  <m:ctrlPr>
-                    <w:rPr>
-                      <w:rFonts w:ascii="Cambria Math" w:hAnsi="Cambria Math"/>
-                    </w:rPr>
-                  </m:ctrlPr>
-                </m:e>
-                <m:lim>
-                  <m:r>
-                    <m:rPr>
-                      <m:sty m:val="p"/>
-                    </m:rPr>
-                    <w:rPr>
-                      <w:rFonts w:ascii="Cambria Math" w:hAnsi="Cambria Math"/>
-                    </w:rPr>
-                    <m:t>Δ</m:t>
-                  </m:r>
-                  <m:sSub>
-                    <m:sSubPr>
-                      <m:ctrlPr>
-                        <w:rPr>
-                          <w:rFonts w:ascii="Cambria Math" w:hAnsi="Cambria Math"/>
-                          <w:i/>
-                        </w:rPr>
-                      </m:ctrlPr>
-                    </m:sSubPr>
-                    <m:e>
-                      <m:r>
-                        <m:rPr>
-                          <m:sty m:val="bi"/>
-                        </m:rPr>
-                        <w:rPr>
-                          <w:rFonts w:ascii="Cambria Math" w:hAnsi="Cambria Math"/>
-                        </w:rPr>
-                        <m:t>l</m:t>
-                      </m:r>
-                      <m:ctrlPr>
-                        <w:rPr>
-                          <w:rFonts w:ascii="Cambria Math" w:hAnsi="Cambria Math"/>
-                          <w:b/>
-                          <w:bCs/>
-                          <w:i/>
-                        </w:rPr>
-                      </m:ctrlPr>
-                    </m:e>
-                    <m:sub>
-                      <m:r>
-                        <w:rPr>
-                          <w:rFonts w:ascii="Cambria Math" w:hAnsi="Cambria Math"/>
-                        </w:rPr>
-                        <m:t>n</m:t>
-                      </m:r>
-                    </m:sub>
-                  </m:sSub>
-                  <m:r>
-                    <w:rPr>
-                      <w:rFonts w:ascii="Cambria Math" w:hAnsi="Cambria Math"/>
-                    </w:rPr>
-                    <m:t>→</m:t>
-                  </m:r>
-                  <m:r>
-                    <m:rPr>
-                      <m:sty m:val="bi"/>
-                    </m:rPr>
-                    <w:rPr>
-                      <w:rFonts w:ascii="Cambria Math" w:hAnsi="Cambria Math"/>
-                    </w:rPr>
-                    <m:t>0</m:t>
-                  </m:r>
-                </m:lim>
-              </m:limLow>
-            </m:fName>
-            <m:e>
-              <m:nary>
-                <m:naryPr>
-                  <m:chr m:val="∑"/>
-                  <m:supHide m:val="1"/>
-                  <m:ctrlPr>
-                    <w:rPr>
-                      <w:rFonts w:ascii="Cambria Math" w:hAnsi="Cambria Math"/>
-                      <w:i/>
-                    </w:rPr>
-                  </m:ctrlPr>
-                </m:naryPr>
-                <m:sub>
-                  <m:r>
-                    <m:rPr>
-                      <m:nor/>
-                    </m:rPr>
-                    <m:t>path</m:t>
-                  </m:r>
-                </m:sub>
-                <m:sup/>
-                <m:e>
-                  <m:r>
-                    <m:rPr>
-                      <m:sty m:val="p"/>
-                    </m:rPr>
-                    <w:rPr>
-                      <w:rFonts w:ascii="Cambria Math" w:hAnsi="Cambria Math"/>
-                    </w:rPr>
-                    <m:t>Δ</m:t>
-                  </m:r>
-                  <m:sSub>
-                    <m:sSubPr>
-                      <m:ctrlPr>
-                        <w:rPr>
-                          <w:rFonts w:ascii="Cambria Math" w:hAnsi="Cambria Math"/>
-                          <w:i/>
-                        </w:rPr>
-                      </m:ctrlPr>
-                    </m:sSubPr>
-                    <m:e>
-                      <m:r>
-                        <m:rPr>
-                          <m:sty m:val="bi"/>
-                        </m:rPr>
-                        <w:rPr>
-                          <w:rFonts w:ascii="Cambria Math" w:hAnsi="Cambria Math"/>
-                        </w:rPr>
-                        <m:t>l</m:t>
-                      </m:r>
-                      <m:ctrlPr>
-                        <w:rPr>
-                          <w:rFonts w:ascii="Cambria Math" w:hAnsi="Cambria Math"/>
-                          <w:b/>
-                          <w:bCs/>
-                          <w:i/>
-                        </w:rPr>
-                      </m:ctrlPr>
-                    </m:e>
-                    <m:sub>
-                      <m:r>
-                        <w:rPr>
-                          <w:rFonts w:ascii="Cambria Math" w:hAnsi="Cambria Math"/>
-                        </w:rPr>
-                        <m:t>n</m:t>
-                      </m:r>
-                    </m:sub>
-                  </m:sSub>
-                  <m:r>
-                    <m:rPr>
-                      <m:sty m:val="bi"/>
-                    </m:rPr>
-                    <w:rPr>
-                      <w:rFonts w:ascii="Cambria Math" w:hAnsi="Cambria Math"/>
-                    </w:rPr>
-                    <m:t>∙</m:t>
-                  </m:r>
-                  <m:sSub>
-                    <m:sSubPr>
-                      <m:ctrlPr>
-                        <w:rPr>
-                          <w:rFonts w:ascii="Cambria Math" w:hAnsi="Cambria Math"/>
-                          <w:i/>
-                        </w:rPr>
-                      </m:ctrlPr>
-                    </m:sSubPr>
-                    <m:e>
-                      <m:r>
-                        <m:rPr>
-                          <m:sty m:val="bi"/>
-                        </m:rPr>
-                        <w:rPr>
-                          <w:rFonts w:ascii="Cambria Math" w:hAnsi="Cambria Math"/>
-                        </w:rPr>
-                        <m:t>F</m:t>
-                      </m:r>
-                      <m:ctrlPr>
-                        <w:rPr>
-                          <w:rFonts w:ascii="Cambria Math" w:hAnsi="Cambria Math"/>
-                          <w:b/>
-                          <w:bCs/>
-                          <w:i/>
-                        </w:rPr>
-                      </m:ctrlPr>
-                    </m:e>
-                    <m:sub>
-                      <m:r>
-                        <w:rPr>
-                          <w:rFonts w:ascii="Cambria Math" w:hAnsi="Cambria Math"/>
-                        </w:rPr>
-                        <m:t>n</m:t>
-                      </m:r>
-                    </m:sub>
-                  </m:sSub>
-                </m:e>
-              </m:nary>
-            </m:e>
-          </m:func>
-          <m:r>
-            <w:rPr>
-              <w:rFonts w:ascii="Cambria Math" w:hAnsi="Cambria Math"/>
-            </w:rPr>
-            <m:t>=</m:t>
-          </m:r>
-          <m:nary>
-            <m:naryPr>
-              <m:supHide m:val="1"/>
-              <m:ctrlPr>
-                <w:rPr>
-                  <w:rFonts w:ascii="Cambria Math" w:hAnsi="Cambria Math"/>
-                  <w:i/>
-                </w:rPr>
-              </m:ctrlPr>
-            </m:naryPr>
-            <m:sub>
-              <m:r>
-                <m:rPr>
-                  <m:nor/>
-                </m:rPr>
-                <m:t>path</m:t>
-              </m:r>
-            </m:sub>
-            <m:sup/>
-            <m:e>
-              <m:r>
-                <w:rPr>
-                  <w:rFonts w:ascii="Cambria Math" w:hAnsi="Cambria Math"/>
-                </w:rPr>
-                <m:t>d</m:t>
-              </m:r>
-              <m:r>
-                <m:rPr>
-                  <m:sty m:val="bi"/>
-                </m:rPr>
-                <w:rPr>
-                  <w:rFonts w:ascii="Cambria Math" w:hAnsi="Cambria Math"/>
-                </w:rPr>
-                <m:t>l</m:t>
-              </m:r>
-              <m:r>
-                <w:rPr>
-                  <w:rFonts w:ascii="Cambria Math" w:hAnsi="Cambria Math"/>
-                </w:rPr>
-                <m:t>∙</m:t>
-              </m:r>
-              <m:r>
-                <m:rPr>
-                  <m:sty m:val="bi"/>
-                </m:rPr>
-                <w:rPr>
-                  <w:rFonts w:ascii="Cambria Math" w:hAnsi="Cambria Math"/>
-                </w:rPr>
-                <m:t>F</m:t>
-              </m:r>
-            </m:e>
-          </m:nary>
-        </m:oMath>
-      </m:oMathPara>
-    </w:p>
-    <w:p>
-      <w:pPr>
-        <w:numPr>
-          <w:ilvl w:val="1"/>
-          <w:numId w:val="24"/>
-        </w:numPr>
-        <w:jc w:val="both"/>
-      </w:pPr>
-      <w:r>
-        <w:t xml:space="preserve">During the whole process, </w:t>
-      </w:r>
-      <m:oMath>
-        <m:r>
-          <m:rPr>
-            <m:sty m:val="bi"/>
-          </m:rPr>
-          <w:rPr>
-            <w:rFonts w:ascii="Cambria Math" w:hAnsi="Cambria Math"/>
-          </w:rPr>
-          <m:t>T</m:t>
-        </m:r>
-      </m:oMath>
-      <w:r>
-        <w:t xml:space="preserve"> is perpendicular to </w:t>
-      </w:r>
-      <m:oMath>
-        <m:r>
-          <w:rPr>
-            <w:rFonts w:ascii="Cambria Math" w:hAnsi="Cambria Math"/>
-          </w:rPr>
-          <m:t>d</m:t>
-        </m:r>
-        <m:r>
-          <m:rPr>
-            <m:sty m:val="bi"/>
-          </m:rPr>
-          <w:rPr>
-            <w:rFonts w:ascii="Cambria Math" w:hAnsi="Cambria Math"/>
-          </w:rPr>
-          <m:t>l</m:t>
-        </m:r>
-      </m:oMath>
-      <w:r>
-        <w:t xml:space="preserve"> all the time, so the tension does </w:t>
-      </w:r>
-      <w:r>
-        <w:rPr>
-          <w:i/>
-          <w:iCs/>
-        </w:rPr>
-        <w:t>zero work.</w:t>
-      </w:r>
-    </w:p>
-    <w:p>
-      <w:pPr>
-        <w:numPr>
-          <w:ilvl w:val="1"/>
-          <w:numId w:val="24"/>
-        </w:numPr>
-        <w:jc w:val="both"/>
-      </w:pPr>
-      <w:r>
-        <w:t xml:space="preserve">Method 1: The work done by </w:t>
-      </w:r>
-      <m:oMath>
-        <m:r>
-          <m:rPr>
-            <m:sty m:val="bi"/>
-          </m:rPr>
-          <w:rPr>
-            <w:rFonts w:ascii="Cambria Math" w:hAnsi="Cambria Math"/>
-          </w:rPr>
-          <m:t>F</m:t>
-        </m:r>
-      </m:oMath>
-      <w:r>
-        <w:rPr>
-          <w:rFonts w:hint="eastAsia"/>
-        </w:rPr>
-        <w:t xml:space="preserve"> </w:t>
-      </w:r>
-      <w:r>
-        <w:t>is converted to the increase in the potential energy of the block. Therefore</w:t>
-      </w:r>
-    </w:p>
-    <w:p>
-      <w:pPr>
-        <w:ind w:left="840"/>
-        <w:jc w:val="both"/>
-      </w:pPr>
-      <m:oMathPara>
-        <m:oMath>
-          <m:r>
-            <w:rPr>
-              <w:rFonts w:ascii="Cambria Math" w:hAnsi="Cambria Math"/>
-            </w:rPr>
-            <m:t>W=</m:t>
-          </m:r>
-          <m:r>
-            <m:rPr>
-              <m:sty m:val="p"/>
-            </m:rPr>
-            <w:rPr>
-              <w:rFonts w:ascii="Cambria Math" w:hAnsi="Cambria Math"/>
-            </w:rPr>
-            <m:t>Δ</m:t>
-          </m:r>
-          <m:d>
-            <m:dPr>
-              <m:ctrlPr>
-                <w:rPr>
-                  <w:rFonts w:ascii="Cambria Math" w:hAnsi="Cambria Math"/>
-                  <w:i/>
-                </w:rPr>
-              </m:ctrlPr>
-            </m:dPr>
-            <m:e>
-              <m:r>
-                <m:rPr>
-                  <m:nor/>
-                </m:rPr>
-                <m:t>P.E.</m:t>
-              </m:r>
-            </m:e>
-          </m:d>
-          <m:r>
-            <w:rPr>
-              <w:rFonts w:ascii="Cambria Math" w:hAnsi="Cambria Math"/>
-            </w:rPr>
-            <m:t>=mgL</m:t>
-          </m:r>
-          <m:d>
-            <m:dPr>
-              <m:ctrlPr>
-                <w:rPr>
-                  <w:rFonts w:ascii="Cambria Math" w:hAnsi="Cambria Math"/>
-                  <w:i/>
-                </w:rPr>
-              </m:ctrlPr>
-            </m:dPr>
-            <m:e>
-              <m:r>
-                <w:rPr>
-                  <w:rFonts w:ascii="Cambria Math" w:hAnsi="Cambria Math"/>
-                </w:rPr>
-                <m:t>1-</m:t>
-              </m:r>
-              <m:func>
-                <m:funcPr>
-                  <m:ctrlPr>
-                    <w:rPr>
-                      <w:rFonts w:ascii="Cambria Math" w:hAnsi="Cambria Math"/>
-                      <w:i/>
-                    </w:rPr>
-                  </m:ctrlPr>
-                </m:funcPr>
-                <m:fName>
-                  <m:r>
-                    <m:rPr>
-                      <m:sty m:val="p"/>
-                    </m:rPr>
-                    <w:rPr>
-                      <w:rFonts w:ascii="Cambria Math" w:hAnsi="Cambria Math"/>
-                    </w:rPr>
-                    <m:t>cos</m:t>
-                  </m:r>
-                </m:fName>
-                <m:e>
-                  <m:r>
-                    <w:rPr>
-                      <w:rFonts w:ascii="Cambria Math" w:hAnsi="Cambria Math"/>
-                    </w:rPr>
-                    <m:t>30°</m:t>
-                  </m:r>
-                </m:e>
-              </m:func>
-            </m:e>
-          </m:d>
-          <m:r>
-            <w:rPr>
-              <w:rFonts w:ascii="Cambria Math" w:hAnsi="Cambria Math"/>
-            </w:rPr>
-            <m:t>=mgL</m:t>
-          </m:r>
-          <m:d>
-            <m:dPr>
-              <m:ctrlPr>
-                <w:rPr>
-                  <w:rFonts w:ascii="Cambria Math" w:hAnsi="Cambria Math"/>
-                  <w:i/>
-                </w:rPr>
-              </m:ctrlPr>
-            </m:dPr>
-            <m:e>
-              <m:r>
-                <w:rPr>
-                  <w:rFonts w:ascii="Cambria Math" w:hAnsi="Cambria Math"/>
-                </w:rPr>
-                <m:t>1-</m:t>
-              </m:r>
-              <m:f>
-                <m:fPr>
-                  <m:ctrlPr>
-                    <w:rPr>
-                      <w:rFonts w:ascii="Cambria Math" w:hAnsi="Cambria Math"/>
-                      <w:i/>
-                    </w:rPr>
-                  </m:ctrlPr>
-                </m:fPr>
-                <m:num>
-                  <m:rad>
-                    <m:radPr>
-                      <m:degHide m:val="1"/>
-                      <m:ctrlPr>
-                        <w:rPr>
-                          <w:rFonts w:ascii="Cambria Math" w:hAnsi="Cambria Math"/>
-                          <w:i/>
-                        </w:rPr>
-                      </m:ctrlPr>
-                    </m:radPr>
-                    <m:deg/>
-                    <m:e>
-                      <m:r>
-                        <w:rPr>
-                          <w:rFonts w:ascii="Cambria Math" w:hAnsi="Cambria Math"/>
-                        </w:rPr>
-                        <m:t>3</m:t>
-                      </m:r>
-                    </m:e>
-                  </m:rad>
-                </m:num>
-                <m:den>
-                  <m:r>
-                    <w:rPr>
-                      <w:rFonts w:ascii="Cambria Math" w:hAnsi="Cambria Math"/>
-                    </w:rPr>
-                    <m:t>2</m:t>
-                  </m:r>
-                </m:den>
-              </m:f>
-            </m:e>
-          </m:d>
-        </m:oMath>
-      </m:oMathPara>
-    </w:p>
-    <w:p>
-      <w:pPr>
-        <w:ind w:left="840"/>
-        <w:jc w:val="both"/>
-      </w:pPr>
-      <w:r>
-        <w:t xml:space="preserve">Method 2: Using the definition </w:t>
-      </w:r>
-    </w:p>
-    <w:p>
-      <w:pPr>
-        <w:ind w:left="840"/>
-        <w:jc w:val="both"/>
-      </w:pPr>
-      <m:oMathPara>
-        <m:oMath>
-          <m:sSub>
-            <m:sSubPr>
-              <m:ctrlPr>
-                <w:rPr>
-                  <w:rFonts w:ascii="Cambria Math" w:hAnsi="Cambria Math"/>
-                </w:rPr>
-              </m:ctrlPr>
-            </m:sSubPr>
-            <m:e>
-              <m:r>
-                <w:rPr>
-                  <w:rFonts w:ascii="Cambria Math" w:hAnsi="Cambria Math"/>
-                </w:rPr>
-                <m:t>W</m:t>
-              </m:r>
-            </m:e>
-            <m:sub>
-              <m:r>
-                <w:rPr>
-                  <w:rFonts w:ascii="Cambria Math" w:hAnsi="Cambria Math"/>
-                </w:rPr>
-                <m:t>F</m:t>
-              </m:r>
-            </m:sub>
-          </m:sSub>
-          <m:r>
-            <w:rPr>
-              <w:rFonts w:ascii="Cambria Math" w:hAnsi="Cambria Math"/>
-            </w:rPr>
-            <m:t>=</m:t>
-          </m:r>
-          <m:nary>
-            <m:naryPr>
-              <m:limLoc m:val="subSup"/>
-              <m:ctrlPr>
-                <w:rPr>
-                  <w:rFonts w:ascii="Cambria Math" w:hAnsi="Cambria Math"/>
-                  <w:i/>
-                </w:rPr>
-              </m:ctrlPr>
-            </m:naryPr>
-            <m:sub>
-              <m:r>
-                <w:rPr>
-                  <w:rFonts w:ascii="Cambria Math" w:hAnsi="Cambria Math"/>
-                </w:rPr>
-                <m:t>0</m:t>
-              </m:r>
-            </m:sub>
-            <m:sup>
-              <m:f>
-                <m:fPr>
-                  <m:ctrlPr>
-                    <w:rPr>
-                      <w:rFonts w:ascii="Cambria Math" w:hAnsi="Cambria Math"/>
-                      <w:i/>
-                    </w:rPr>
-                  </m:ctrlPr>
-                </m:fPr>
-                <m:num>
-                  <m:r>
-                    <w:rPr>
-                      <w:rFonts w:ascii="Cambria Math" w:hAnsi="Cambria Math"/>
-                    </w:rPr>
-                    <m:t>π</m:t>
-                  </m:r>
-                </m:num>
-                <m:den>
-                  <m:r>
-                    <w:rPr>
-                      <w:rFonts w:ascii="Cambria Math" w:hAnsi="Cambria Math"/>
-                    </w:rPr>
-                    <m:t>6</m:t>
-                  </m:r>
-                </m:den>
-              </m:f>
-            </m:sup>
-            <m:e>
-              <m:r>
-                <w:rPr>
-                  <w:rFonts w:ascii="Cambria Math" w:hAnsi="Cambria Math"/>
-                </w:rPr>
-                <m:t>mg</m:t>
-              </m:r>
-              <m:func>
-                <m:funcPr>
-                  <m:ctrlPr>
-                    <w:rPr>
-                      <w:rFonts w:ascii="Cambria Math" w:hAnsi="Cambria Math"/>
-                      <w:i/>
-                    </w:rPr>
-                  </m:ctrlPr>
-                </m:funcPr>
-                <m:fName>
-                  <m:r>
-                    <m:rPr>
-                      <m:sty m:val="p"/>
-                    </m:rPr>
-                    <w:rPr>
-                      <w:rFonts w:ascii="Cambria Math" w:hAnsi="Cambria Math"/>
-                    </w:rPr>
-                    <m:t>tan</m:t>
-                  </m:r>
-                </m:fName>
-                <m:e>
-                  <m:r>
-                    <w:rPr>
-                      <w:rFonts w:ascii="Cambria Math" w:hAnsi="Cambria Math"/>
-                    </w:rPr>
-                    <m:t>θ</m:t>
-                  </m:r>
-                </m:e>
-              </m:func>
-              <m:r>
-                <w:rPr>
-                  <w:rFonts w:ascii="Cambria Math" w:hAnsi="Cambria Math"/>
-                </w:rPr>
-                <m:t>∙L</m:t>
-              </m:r>
-              <m:func>
-                <m:funcPr>
-                  <m:ctrlPr>
-                    <w:rPr>
-                      <w:rFonts w:ascii="Cambria Math" w:hAnsi="Cambria Math"/>
-                      <w:i/>
-                    </w:rPr>
-                  </m:ctrlPr>
-                </m:funcPr>
-                <m:fName>
-                  <m:r>
-                    <m:rPr>
-                      <m:sty m:val="p"/>
-                    </m:rPr>
-                    <w:rPr>
-                      <w:rFonts w:ascii="Cambria Math" w:hAnsi="Cambria Math"/>
-                    </w:rPr>
-                    <m:t>cos</m:t>
-                  </m:r>
-                </m:fName>
-                <m:e>
-                  <m:r>
-                    <w:rPr>
-                      <w:rFonts w:ascii="Cambria Math" w:hAnsi="Cambria Math"/>
-                    </w:rPr>
-                    <m:t>θ</m:t>
-                  </m:r>
-                </m:e>
-              </m:func>
-              <m:r>
-                <w:rPr>
-                  <w:rFonts w:ascii="Cambria Math" w:hAnsi="Cambria Math"/>
-                </w:rPr>
-                <m:t>dθ</m:t>
-              </m:r>
-            </m:e>
-          </m:nary>
-          <m:r>
-            <w:rPr>
-              <w:rFonts w:ascii="Cambria Math" w:hAnsi="Cambria Math"/>
-            </w:rPr>
-            <m:t>=-mgL</m:t>
-          </m:r>
-          <m:d>
-            <m:dPr>
-              <m:ctrlPr>
-                <w:rPr>
-                  <w:rFonts w:ascii="Cambria Math" w:hAnsi="Cambria Math"/>
-                  <w:i/>
-                </w:rPr>
-              </m:ctrlPr>
-            </m:dPr>
-            <m:e>
-              <m:f>
-                <m:fPr>
-                  <m:ctrlPr>
-                    <w:rPr>
-                      <w:rFonts w:ascii="Cambria Math" w:hAnsi="Cambria Math"/>
-                      <w:i/>
-                    </w:rPr>
-                  </m:ctrlPr>
-                </m:fPr>
-                <m:num>
-                  <m:rad>
-                    <m:radPr>
-                      <m:degHide m:val="1"/>
-                      <m:ctrlPr>
-                        <w:rPr>
-                          <w:rFonts w:ascii="Cambria Math" w:hAnsi="Cambria Math"/>
-                          <w:i/>
-                        </w:rPr>
-                      </m:ctrlPr>
-                    </m:radPr>
-                    <m:deg/>
-                    <m:e>
-                      <m:r>
-                        <w:rPr>
-                          <w:rFonts w:ascii="Cambria Math" w:hAnsi="Cambria Math"/>
-                        </w:rPr>
-                        <m:t>3</m:t>
-                      </m:r>
-                    </m:e>
-                  </m:rad>
-                </m:num>
-                <m:den>
-                  <m:r>
-                    <w:rPr>
-                      <w:rFonts w:ascii="Cambria Math" w:hAnsi="Cambria Math"/>
-                    </w:rPr>
-                    <m:t>2</m:t>
-                  </m:r>
-                </m:den>
-              </m:f>
-              <m:r>
-                <w:rPr>
-                  <w:rFonts w:ascii="Cambria Math" w:hAnsi="Cambria Math"/>
-                </w:rPr>
-                <m:t>-1</m:t>
-              </m:r>
-            </m:e>
-          </m:d>
-        </m:oMath>
-      </m:oMathPara>
-    </w:p>
-    <w:p>
-      <w:pPr>
-        <w:ind w:left="840"/>
-        <w:jc w:val="both"/>
-      </w:pPr>
-      <w:r>
-        <w:rPr>
-          <w:rFonts w:hint="eastAsia"/>
-          <w:i/>
-          <w:iCs/>
-        </w:rPr>
-        <w:t>Q</w:t>
-      </w:r>
-      <w:r>
-        <w:rPr>
-          <w:i/>
-          <w:iCs/>
-        </w:rPr>
-        <w:t xml:space="preserve">uestion: Can you see why the component of </w:t>
-      </w:r>
-      <m:oMath>
-        <m:r>
-          <w:rPr>
-            <w:rFonts w:ascii="Cambria Math" w:hAnsi="Cambria Math"/>
-          </w:rPr>
-          <m:t>d</m:t>
-        </m:r>
-        <m:r>
-          <m:rPr>
-            <m:sty m:val="bi"/>
-          </m:rPr>
-          <w:rPr>
-            <w:rFonts w:ascii="Cambria Math" w:hAnsi="Cambria Math"/>
-          </w:rPr>
-          <m:t>l</m:t>
-        </m:r>
-      </m:oMath>
-      <w:r>
-        <w:rPr>
-          <w:rFonts w:hint="eastAsia"/>
-          <w:i/>
-          <w:iCs/>
-        </w:rPr>
-        <w:t xml:space="preserve"> </w:t>
-      </w:r>
-      <w:r>
-        <w:rPr>
-          <w:i/>
-          <w:iCs/>
-        </w:rPr>
-        <w:t xml:space="preserve">in the direction of </w:t>
-      </w:r>
-      <m:oMath>
-        <m:r>
-          <m:rPr>
-            <m:sty m:val="bi"/>
-          </m:rPr>
-          <w:rPr>
-            <w:rFonts w:ascii="Cambria Math" w:hAnsi="Cambria Math"/>
-          </w:rPr>
-          <m:t>F</m:t>
-        </m:r>
-      </m:oMath>
-      <w:r>
-        <w:rPr>
-          <w:i/>
-          <w:iCs/>
-        </w:rPr>
-        <w:t xml:space="preserve"> is </w:t>
-      </w:r>
-      <m:oMath>
-        <m:r>
-          <w:rPr>
-            <w:rFonts w:ascii="Cambria Math" w:hAnsi="Cambria Math"/>
-          </w:rPr>
-          <m:t>L dθ</m:t>
-        </m:r>
-        <m:func>
-          <m:funcPr>
-            <m:ctrlPr>
-              <w:rPr>
-                <w:rFonts w:ascii="Cambria Math" w:hAnsi="Cambria Math"/>
-                <w:i/>
-                <w:iCs/>
-              </w:rPr>
-            </m:ctrlPr>
-          </m:funcPr>
-          <m:fName>
-            <m:r>
-              <m:rPr>
-                <m:sty m:val="p"/>
-              </m:rPr>
-              <w:rPr>
-                <w:rFonts w:ascii="Cambria Math" w:hAnsi="Cambria Math"/>
-              </w:rPr>
-              <m:t>cos</m:t>
-            </m:r>
-          </m:fName>
-          <m:e>
-            <m:r>
-              <w:rPr>
-                <w:rFonts w:ascii="Cambria Math" w:hAnsi="Cambria Math"/>
-              </w:rPr>
-              <m:t>θ</m:t>
-            </m:r>
-          </m:e>
-        </m:func>
-      </m:oMath>
-      <w:r>
-        <w:rPr>
-          <w:rFonts w:hint="eastAsia"/>
-          <w:i/>
-          <w:iCs/>
-        </w:rPr>
-        <w:t>?</w:t>
-      </w:r>
-    </w:p>
-    <w:p>
-      <w:pPr>
-        <w:jc w:val="both"/>
-      </w:pPr>
-    </w:p>
-    <w:p>
-      <w:pPr>
-        <w:jc w:val="both"/>
-        <w:rPr>
-          <w:rFonts w:hint="eastAsia"/>
           <w:b/>
           <w:bCs/>
         </w:rPr>
@@ -1526,7 +68,7 @@
                     <pic:cNvPicPr/>
                   </pic:nvPicPr>
                   <pic:blipFill>
-                    <a:blip r:embed="rId10" cstate="print">
+                    <a:blip r:embed="rId8" cstate="print">
                       <a:extLst>
                         <a:ext uri="{28A0092B-C50C-407E-A947-70E740481C1C}">
                           <a14:useLocalDpi xmlns:a14="http://schemas.microsoft.com/office/drawing/2010/main" val="0"/>
@@ -1578,7 +120,7 @@
           <w:b/>
           <w:bCs/>
         </w:rPr>
-        <w:t>2</w:t>
+        <w:t>1</w:t>
       </w:r>
       <w:r>
         <w:rPr>
@@ -1789,7 +331,6 @@
           <w:b/>
           <w:bCs/>
         </w:rPr>
-        <w:lastRenderedPageBreak/>
         <w:t>S</w:t>
       </w:r>
       <w:r>
@@ -3021,9 +1562,6 @@
     <w:p>
       <w:pPr>
         <w:jc w:val="both"/>
-        <w:rPr>
-          <w:rFonts w:hint="eastAsia"/>
-        </w:rPr>
       </w:pPr>
       <m:oMathPara>
         <m:oMath>
@@ -3365,9 +1903,6 @@
     <w:p>
       <w:pPr>
         <w:jc w:val="both"/>
-        <w:rPr>
-          <w:rFonts w:hint="eastAsia"/>
-        </w:rPr>
       </w:pPr>
     </w:p>
     <w:p>
@@ -3390,7 +1925,7 @@
           <w:b/>
           <w:bCs/>
         </w:rPr>
-        <w:t>3</w:t>
+        <w:t>2</w:t>
       </w:r>
       <w:r>
         <w:rPr>
@@ -3721,13 +2256,15 @@
     <w:p>
       <w:pPr>
         <w:jc w:val="both"/>
+        <w:rPr>
+          <w:rFonts w:hint="eastAsia"/>
+        </w:rPr>
       </w:pPr>
     </w:p>
     <w:p>
       <w:pPr>
         <w:jc w:val="both"/>
         <w:rPr>
-          <w:rFonts w:hint="eastAsia"/>
           <w:b/>
           <w:bCs/>
         </w:rPr>
@@ -3745,1355 +2282,14 @@
           <w:b/>
           <w:bCs/>
         </w:rPr>
-        <w:t>roblem 4 – From Force to Potential Energy</w:t>
-      </w:r>
-    </w:p>
-    <w:p>
-      <w:pPr>
-        <w:jc w:val="both"/>
-      </w:pPr>
-      <w:r>
-        <w:t xml:space="preserve">The restoring force of a spring is given by </w:t>
-      </w:r>
-      <m:oMath>
-        <m:r>
-          <w:rPr>
-            <w:rFonts w:ascii="Cambria Math" w:hAnsi="Cambria Math"/>
-          </w:rPr>
-          <m:t>F</m:t>
-        </m:r>
-        <m:d>
-          <m:dPr>
-            <m:ctrlPr>
-              <w:rPr>
-                <w:rFonts w:ascii="Cambria Math" w:hAnsi="Cambria Math"/>
-                <w:i/>
-              </w:rPr>
-            </m:ctrlPr>
-          </m:dPr>
-          <m:e>
-            <m:r>
-              <w:rPr>
-                <w:rFonts w:ascii="Cambria Math" w:hAnsi="Cambria Math"/>
-              </w:rPr>
-              <m:t>x</m:t>
-            </m:r>
-          </m:e>
-        </m:d>
-        <m:r>
-          <w:rPr>
-            <w:rFonts w:ascii="Cambria Math" w:hAnsi="Cambria Math"/>
-          </w:rPr>
-          <m:t>=-</m:t>
-        </m:r>
-        <m:sSub>
-          <m:sSubPr>
-            <m:ctrlPr>
-              <w:rPr>
-                <w:rFonts w:ascii="Cambria Math" w:hAnsi="Cambria Math"/>
-                <w:i/>
-              </w:rPr>
-            </m:ctrlPr>
-          </m:sSubPr>
-          <m:e>
-            <m:r>
-              <w:rPr>
-                <w:rFonts w:ascii="Cambria Math" w:hAnsi="Cambria Math"/>
-              </w:rPr>
-              <m:t>k</m:t>
-            </m:r>
-          </m:e>
-          <m:sub>
-            <m:r>
-              <w:rPr>
-                <w:rFonts w:ascii="Cambria Math" w:hAnsi="Cambria Math"/>
-              </w:rPr>
-              <m:t>1</m:t>
-            </m:r>
-          </m:sub>
-        </m:sSub>
-        <m:r>
-          <w:rPr>
-            <w:rFonts w:ascii="Cambria Math" w:hAnsi="Cambria Math"/>
-          </w:rPr>
-          <m:t>x-</m:t>
-        </m:r>
-        <m:sSub>
-          <m:sSubPr>
-            <m:ctrlPr>
-              <w:rPr>
-                <w:rFonts w:ascii="Cambria Math" w:hAnsi="Cambria Math"/>
-                <w:i/>
-              </w:rPr>
-            </m:ctrlPr>
-          </m:sSubPr>
-          <m:e>
-            <m:r>
-              <w:rPr>
-                <w:rFonts w:ascii="Cambria Math" w:hAnsi="Cambria Math"/>
-              </w:rPr>
-              <m:t>k</m:t>
-            </m:r>
-          </m:e>
-          <m:sub>
-            <m:r>
-              <w:rPr>
-                <w:rFonts w:ascii="Cambria Math" w:hAnsi="Cambria Math"/>
-              </w:rPr>
-              <m:t>2</m:t>
-            </m:r>
-          </m:sub>
-        </m:sSub>
-        <m:sSup>
-          <m:sSupPr>
-            <m:ctrlPr>
-              <w:rPr>
-                <w:rFonts w:ascii="Cambria Math" w:hAnsi="Cambria Math"/>
-                <w:i/>
-              </w:rPr>
-            </m:ctrlPr>
-          </m:sSupPr>
-          <m:e>
-            <m:r>
-              <w:rPr>
-                <w:rFonts w:ascii="Cambria Math" w:hAnsi="Cambria Math"/>
-              </w:rPr>
-              <m:t>x</m:t>
-            </m:r>
-          </m:e>
-          <m:sup>
-            <m:r>
-              <w:rPr>
-                <w:rFonts w:ascii="Cambria Math" w:hAnsi="Cambria Math"/>
-              </w:rPr>
-              <m:t>3</m:t>
-            </m:r>
-          </m:sup>
-        </m:sSup>
-      </m:oMath>
-      <w:r>
-        <w:t xml:space="preserve"> where </w:t>
-      </w:r>
-      <m:oMath>
-        <m:r>
-          <w:rPr>
-            <w:rFonts w:ascii="Cambria Math" w:hAnsi="Cambria Math"/>
-          </w:rPr>
-          <m:t>x</m:t>
-        </m:r>
-      </m:oMath>
-      <w:r>
-        <w:t xml:space="preserve"> and </w:t>
-      </w:r>
-      <m:oMath>
-        <m:r>
-          <w:rPr>
-            <w:rFonts w:ascii="Cambria Math" w:hAnsi="Cambria Math"/>
-          </w:rPr>
-          <m:t>F</m:t>
-        </m:r>
-      </m:oMath>
-      <w:r>
-        <w:t xml:space="preserve"> are in meters and Newtons respectively. </w:t>
-      </w:r>
-    </w:p>
-    <w:p>
-      <w:pPr>
-        <w:pStyle w:val="ListParagraph"/>
-        <w:numPr>
-          <w:ilvl w:val="0"/>
-          <w:numId w:val="37"/>
-        </w:numPr>
-        <w:ind w:firstLineChars="0"/>
-        <w:jc w:val="both"/>
-      </w:pPr>
-      <w:r>
-        <w:t xml:space="preserve">Find the work done required to compress the spring by 1 m. Express your answer in terms of </w:t>
-      </w:r>
-      <m:oMath>
-        <m:sSub>
-          <m:sSubPr>
-            <m:ctrlPr>
-              <w:rPr>
-                <w:rFonts w:ascii="Cambria Math" w:hAnsi="Cambria Math"/>
-                <w:i/>
-              </w:rPr>
-            </m:ctrlPr>
-          </m:sSubPr>
-          <m:e>
-            <m:r>
-              <w:rPr>
-                <w:rFonts w:ascii="Cambria Math" w:hAnsi="Cambria Math"/>
-              </w:rPr>
-              <m:t>k</m:t>
-            </m:r>
-          </m:e>
-          <m:sub>
-            <m:r>
-              <w:rPr>
-                <w:rFonts w:ascii="Cambria Math" w:hAnsi="Cambria Math"/>
-              </w:rPr>
-              <m:t>1</m:t>
-            </m:r>
-          </m:sub>
-        </m:sSub>
-      </m:oMath>
-      <w:r>
-        <w:t xml:space="preserve"> and </w:t>
-      </w:r>
-      <m:oMath>
-        <m:sSub>
-          <m:sSubPr>
-            <m:ctrlPr>
-              <w:rPr>
-                <w:rFonts w:ascii="Cambria Math" w:hAnsi="Cambria Math"/>
-                <w:i/>
-              </w:rPr>
-            </m:ctrlPr>
-          </m:sSubPr>
-          <m:e>
-            <m:r>
-              <w:rPr>
-                <w:rFonts w:ascii="Cambria Math" w:hAnsi="Cambria Math"/>
-              </w:rPr>
-              <m:t>k</m:t>
-            </m:r>
-          </m:e>
-          <m:sub>
-            <m:r>
-              <w:rPr>
-                <w:rFonts w:ascii="Cambria Math" w:hAnsi="Cambria Math"/>
-              </w:rPr>
-              <m:t>2</m:t>
-            </m:r>
-          </m:sub>
-        </m:sSub>
-      </m:oMath>
-      <w:r>
-        <w:t>.</w:t>
-      </w:r>
-    </w:p>
-    <w:p>
-      <w:pPr>
-        <w:pStyle w:val="ListParagraph"/>
-        <w:numPr>
-          <w:ilvl w:val="0"/>
-          <w:numId w:val="37"/>
-        </w:numPr>
-        <w:ind w:firstLineChars="0"/>
-        <w:jc w:val="both"/>
-      </w:pPr>
-      <w:r>
-        <w:t xml:space="preserve">A block with mass of 2 kg is attached to a spring with restoring force of </w:t>
-      </w:r>
-      <m:oMath>
-        <m:r>
-          <w:rPr>
-            <w:rFonts w:ascii="Cambria Math" w:hAnsi="Cambria Math"/>
-          </w:rPr>
-          <m:t>F</m:t>
-        </m:r>
-        <m:d>
-          <m:dPr>
-            <m:ctrlPr>
-              <w:rPr>
-                <w:rFonts w:ascii="Cambria Math" w:hAnsi="Cambria Math"/>
-                <w:i/>
-              </w:rPr>
-            </m:ctrlPr>
-          </m:dPr>
-          <m:e>
-            <m:r>
-              <w:rPr>
-                <w:rFonts w:ascii="Cambria Math" w:hAnsi="Cambria Math"/>
-              </w:rPr>
-              <m:t>x</m:t>
-            </m:r>
-          </m:e>
-        </m:d>
-        <m:r>
-          <w:rPr>
-            <w:rFonts w:ascii="Cambria Math" w:hAnsi="Cambria Math"/>
-          </w:rPr>
-          <m:t>=-160x-4</m:t>
-        </m:r>
-        <m:sSup>
-          <m:sSupPr>
-            <m:ctrlPr>
-              <w:rPr>
-                <w:rFonts w:ascii="Cambria Math" w:hAnsi="Cambria Math"/>
-                <w:i/>
-              </w:rPr>
-            </m:ctrlPr>
-          </m:sSupPr>
-          <m:e>
-            <m:r>
-              <w:rPr>
-                <w:rFonts w:ascii="Cambria Math" w:hAnsi="Cambria Math"/>
-              </w:rPr>
-              <m:t>x</m:t>
-            </m:r>
-          </m:e>
-          <m:sup>
-            <m:r>
-              <w:rPr>
-                <w:rFonts w:ascii="Cambria Math" w:hAnsi="Cambria Math"/>
-              </w:rPr>
-              <m:t>3</m:t>
-            </m:r>
-          </m:sup>
-        </m:sSup>
-      </m:oMath>
-      <w:r>
-        <w:t xml:space="preserve"> where </w:t>
-      </w:r>
-      <m:oMath>
-        <m:r>
-          <w:rPr>
-            <w:rFonts w:ascii="Cambria Math" w:hAnsi="Cambria Math"/>
-          </w:rPr>
-          <m:t>x</m:t>
-        </m:r>
-      </m:oMath>
-      <w:r>
-        <w:t xml:space="preserve"> and </w:t>
-      </w:r>
-      <m:oMath>
-        <m:r>
-          <w:rPr>
-            <w:rFonts w:ascii="Cambria Math" w:hAnsi="Cambria Math"/>
-          </w:rPr>
-          <m:t>F</m:t>
-        </m:r>
-      </m:oMath>
-      <w:r>
-        <w:t xml:space="preserve"> are in meters and Newtons respectively.  An external force of 164 N acts on the block to compress the spring. </w:t>
-      </w:r>
-    </w:p>
-    <w:p>
-      <w:pPr>
-        <w:pStyle w:val="ListParagraph"/>
-        <w:numPr>
-          <w:ilvl w:val="1"/>
-          <w:numId w:val="37"/>
-        </w:numPr>
-        <w:ind w:firstLineChars="0"/>
-        <w:jc w:val="both"/>
-      </w:pPr>
-      <w:r>
-        <w:t xml:space="preserve">Calculate the change in length of the spring. </w:t>
-      </w:r>
-    </w:p>
-    <w:p>
-      <w:pPr>
-        <w:pStyle w:val="ListParagraph"/>
-        <w:numPr>
-          <w:ilvl w:val="1"/>
-          <w:numId w:val="37"/>
-        </w:numPr>
-        <w:ind w:firstLineChars="0"/>
-        <w:jc w:val="both"/>
-      </w:pPr>
-      <w:r>
-        <w:lastRenderedPageBreak/>
-        <w:t>If the external force is now removed and the mass is now released from rest. Find the maximum speed that will be experienced by the mass.</w:t>
-      </w:r>
-    </w:p>
-    <w:p>
-      <w:pPr>
-        <w:jc w:val="both"/>
-      </w:pPr>
-    </w:p>
-    <w:p>
-      <w:pPr>
-        <w:jc w:val="both"/>
-        <w:rPr>
-          <w:b/>
-        </w:rPr>
-      </w:pPr>
-      <w:r>
-        <w:rPr>
-          <w:b/>
-        </w:rPr>
-        <w:t>Solution:</w:t>
-      </w:r>
-    </w:p>
-    <w:p>
-      <w:pPr>
-        <w:pStyle w:val="ListParagraph"/>
-        <w:numPr>
-          <w:ilvl w:val="0"/>
-          <w:numId w:val="38"/>
-        </w:numPr>
-        <w:ind w:firstLineChars="0"/>
-        <w:jc w:val="both"/>
-      </w:pPr>
-      <w:r>
-        <w:t>Work done required is</w:t>
-      </w:r>
-    </w:p>
-    <w:p>
-      <w:pPr>
-        <w:jc w:val="both"/>
-        <w:rPr>
-          <w:rFonts w:hint="eastAsia"/>
-        </w:rPr>
-      </w:pPr>
-      <m:oMathPara>
-        <m:oMath>
-          <m:r>
-            <w:rPr>
-              <w:rFonts w:ascii="Cambria Math" w:hAnsi="Cambria Math"/>
-            </w:rPr>
-            <m:t>W=</m:t>
-          </m:r>
-          <m:nary>
-            <m:naryPr>
-              <m:limLoc m:val="subSup"/>
-              <m:ctrlPr>
-                <w:rPr>
-                  <w:rFonts w:ascii="Cambria Math" w:hAnsi="Cambria Math"/>
-                  <w:i/>
-                </w:rPr>
-              </m:ctrlPr>
-            </m:naryPr>
-            <m:sub>
-              <m:sSub>
-                <m:sSubPr>
-                  <m:ctrlPr>
-                    <w:rPr>
-                      <w:rFonts w:ascii="Cambria Math" w:hAnsi="Cambria Math"/>
-                      <w:i/>
-                    </w:rPr>
-                  </m:ctrlPr>
-                </m:sSubPr>
-                <m:e>
-                  <m:r>
-                    <w:rPr>
-                      <w:rFonts w:ascii="Cambria Math" w:hAnsi="Cambria Math"/>
-                    </w:rPr>
-                    <m:t>x</m:t>
-                  </m:r>
-                </m:e>
-                <m:sub>
-                  <m:r>
-                    <w:rPr>
-                      <w:rFonts w:ascii="Cambria Math" w:hAnsi="Cambria Math"/>
-                    </w:rPr>
-                    <m:t>i</m:t>
-                  </m:r>
-                </m:sub>
-              </m:sSub>
-            </m:sub>
-            <m:sup>
-              <m:sSub>
-                <m:sSubPr>
-                  <m:ctrlPr>
-                    <w:rPr>
-                      <w:rFonts w:ascii="Cambria Math" w:hAnsi="Cambria Math"/>
-                      <w:i/>
-                    </w:rPr>
-                  </m:ctrlPr>
-                </m:sSubPr>
-                <m:e>
-                  <m:r>
-                    <w:rPr>
-                      <w:rFonts w:ascii="Cambria Math" w:hAnsi="Cambria Math"/>
-                    </w:rPr>
-                    <m:t>x</m:t>
-                  </m:r>
-                </m:e>
-                <m:sub>
-                  <m:r>
-                    <w:rPr>
-                      <w:rFonts w:ascii="Cambria Math" w:hAnsi="Cambria Math"/>
-                    </w:rPr>
-                    <m:t>f</m:t>
-                  </m:r>
-                </m:sub>
-              </m:sSub>
-            </m:sup>
-            <m:e>
-              <m:r>
-                <w:rPr>
-                  <w:rFonts w:ascii="Cambria Math" w:hAnsi="Cambria Math"/>
-                </w:rPr>
-                <m:t>-F</m:t>
-              </m:r>
-              <m:d>
-                <m:dPr>
-                  <m:ctrlPr>
-                    <w:rPr>
-                      <w:rFonts w:ascii="Cambria Math" w:hAnsi="Cambria Math"/>
-                      <w:i/>
-                    </w:rPr>
-                  </m:ctrlPr>
-                </m:dPr>
-                <m:e>
-                  <m:r>
-                    <w:rPr>
-                      <w:rFonts w:ascii="Cambria Math" w:hAnsi="Cambria Math"/>
-                    </w:rPr>
-                    <m:t>x</m:t>
-                  </m:r>
-                </m:e>
-              </m:d>
-              <m:r>
-                <w:rPr>
-                  <w:rFonts w:ascii="Cambria Math" w:hAnsi="Cambria Math"/>
-                </w:rPr>
-                <m:t xml:space="preserve"> dx</m:t>
-              </m:r>
-            </m:e>
-          </m:nary>
-          <m:r>
-            <m:rPr>
-              <m:sty m:val="p"/>
-            </m:rPr>
-            <w:rPr>
-              <w:rFonts w:ascii="Cambria Math" w:hAnsi="Cambria Math"/>
-            </w:rPr>
-            <m:t>=</m:t>
-          </m:r>
-          <m:nary>
-            <m:naryPr>
-              <m:limLoc m:val="subSup"/>
-              <m:ctrlPr>
-                <w:rPr>
-                  <w:rFonts w:ascii="Cambria Math" w:hAnsi="Cambria Math"/>
-                  <w:i/>
-                </w:rPr>
-              </m:ctrlPr>
-            </m:naryPr>
-            <m:sub>
-              <m:r>
-                <w:rPr>
-                  <w:rFonts w:ascii="Cambria Math" w:hAnsi="Cambria Math"/>
-                </w:rPr>
-                <m:t>0</m:t>
-              </m:r>
-            </m:sub>
-            <m:sup>
-              <m:r>
-                <w:rPr>
-                  <w:rFonts w:ascii="Cambria Math" w:hAnsi="Cambria Math"/>
-                </w:rPr>
-                <m:t>-1</m:t>
-              </m:r>
-            </m:sup>
-            <m:e>
-              <m:sSub>
-                <m:sSubPr>
-                  <m:ctrlPr>
-                    <w:rPr>
-                      <w:rFonts w:ascii="Cambria Math" w:hAnsi="Cambria Math"/>
-                      <w:i/>
-                    </w:rPr>
-                  </m:ctrlPr>
-                </m:sSubPr>
-                <m:e>
-                  <m:r>
-                    <w:rPr>
-                      <w:rFonts w:ascii="Cambria Math" w:hAnsi="Cambria Math"/>
-                    </w:rPr>
-                    <m:t>k</m:t>
-                  </m:r>
-                </m:e>
-                <m:sub>
-                  <m:r>
-                    <w:rPr>
-                      <w:rFonts w:ascii="Cambria Math" w:hAnsi="Cambria Math"/>
-                    </w:rPr>
-                    <m:t>1</m:t>
-                  </m:r>
-                </m:sub>
-              </m:sSub>
-              <m:r>
-                <w:rPr>
-                  <w:rFonts w:ascii="Cambria Math" w:hAnsi="Cambria Math"/>
-                </w:rPr>
-                <m:t>x+</m:t>
-              </m:r>
-              <m:sSub>
-                <m:sSubPr>
-                  <m:ctrlPr>
-                    <w:rPr>
-                      <w:rFonts w:ascii="Cambria Math" w:hAnsi="Cambria Math"/>
-                      <w:i/>
-                    </w:rPr>
-                  </m:ctrlPr>
-                </m:sSubPr>
-                <m:e>
-                  <m:r>
-                    <w:rPr>
-                      <w:rFonts w:ascii="Cambria Math" w:hAnsi="Cambria Math"/>
-                    </w:rPr>
-                    <m:t>k</m:t>
-                  </m:r>
-                </m:e>
-                <m:sub>
-                  <m:r>
-                    <w:rPr>
-                      <w:rFonts w:ascii="Cambria Math" w:hAnsi="Cambria Math"/>
-                    </w:rPr>
-                    <m:t>2</m:t>
-                  </m:r>
-                </m:sub>
-              </m:sSub>
-              <m:sSup>
-                <m:sSupPr>
-                  <m:ctrlPr>
-                    <w:rPr>
-                      <w:rFonts w:ascii="Cambria Math" w:hAnsi="Cambria Math"/>
-                      <w:i/>
-                    </w:rPr>
-                  </m:ctrlPr>
-                </m:sSupPr>
-                <m:e>
-                  <m:r>
-                    <w:rPr>
-                      <w:rFonts w:ascii="Cambria Math" w:hAnsi="Cambria Math"/>
-                    </w:rPr>
-                    <m:t>x</m:t>
-                  </m:r>
-                </m:e>
-                <m:sup>
-                  <m:r>
-                    <w:rPr>
-                      <w:rFonts w:ascii="Cambria Math" w:hAnsi="Cambria Math"/>
-                    </w:rPr>
-                    <m:t>3</m:t>
-                  </m:r>
-                </m:sup>
-              </m:sSup>
-              <m:r>
-                <w:rPr>
-                  <w:rFonts w:ascii="Cambria Math" w:hAnsi="Cambria Math"/>
-                </w:rPr>
-                <m:t xml:space="preserve"> dx</m:t>
-              </m:r>
-            </m:e>
-          </m:nary>
-          <m:r>
-            <m:rPr>
-              <m:sty m:val="p"/>
-            </m:rPr>
-            <w:rPr>
-              <w:rFonts w:ascii="Cambria Math" w:hAnsi="Cambria Math"/>
-            </w:rPr>
-            <w:br/>
-          </m:r>
-        </m:oMath>
-        <m:oMath>
-          <m:r>
-            <m:rPr>
-              <m:sty m:val="p"/>
-            </m:rPr>
-            <w:rPr>
-              <w:rFonts w:ascii="Cambria Math" w:hAnsi="Cambria Math"/>
-            </w:rPr>
-            <m:t>=</m:t>
-          </m:r>
-          <m:sSubSup>
-            <m:sSubSupPr>
-              <m:ctrlPr>
-                <w:rPr>
-                  <w:rFonts w:ascii="Cambria Math" w:hAnsi="Cambria Math"/>
-                  <w:i/>
-                </w:rPr>
-              </m:ctrlPr>
-            </m:sSubSupPr>
-            <m:e>
-              <m:d>
-                <m:dPr>
-                  <m:begChr m:val="["/>
-                  <m:endChr m:val="]"/>
-                  <m:ctrlPr>
-                    <w:rPr>
-                      <w:rFonts w:ascii="Cambria Math" w:hAnsi="Cambria Math"/>
-                    </w:rPr>
-                  </m:ctrlPr>
-                </m:dPr>
-                <m:e>
-                  <m:f>
-                    <m:fPr>
-                      <m:ctrlPr>
-                        <w:rPr>
-                          <w:rFonts w:ascii="Cambria Math" w:hAnsi="Cambria Math"/>
-                          <w:i/>
-                        </w:rPr>
-                      </m:ctrlPr>
-                    </m:fPr>
-                    <m:num>
-                      <m:sSub>
-                        <m:sSubPr>
-                          <m:ctrlPr>
-                            <w:rPr>
-                              <w:rFonts w:ascii="Cambria Math" w:hAnsi="Cambria Math"/>
-                              <w:i/>
-                            </w:rPr>
-                          </m:ctrlPr>
-                        </m:sSubPr>
-                        <m:e>
-                          <m:r>
-                            <w:rPr>
-                              <w:rFonts w:ascii="Cambria Math" w:hAnsi="Cambria Math"/>
-                            </w:rPr>
-                            <m:t>k</m:t>
-                          </m:r>
-                        </m:e>
-                        <m:sub>
-                          <m:r>
-                            <w:rPr>
-                              <w:rFonts w:ascii="Cambria Math" w:hAnsi="Cambria Math"/>
-                            </w:rPr>
-                            <m:t>1</m:t>
-                          </m:r>
-                        </m:sub>
-                      </m:sSub>
-                    </m:num>
-                    <m:den>
-                      <m:r>
-                        <w:rPr>
-                          <w:rFonts w:ascii="Cambria Math" w:hAnsi="Cambria Math"/>
-                        </w:rPr>
-                        <m:t>2</m:t>
-                      </m:r>
-                    </m:den>
-                  </m:f>
-                  <m:sSup>
-                    <m:sSupPr>
-                      <m:ctrlPr>
-                        <w:rPr>
-                          <w:rFonts w:ascii="Cambria Math" w:hAnsi="Cambria Math"/>
-                          <w:i/>
-                        </w:rPr>
-                      </m:ctrlPr>
-                    </m:sSupPr>
-                    <m:e>
-                      <m:r>
-                        <w:rPr>
-                          <w:rFonts w:ascii="Cambria Math" w:hAnsi="Cambria Math"/>
-                        </w:rPr>
-                        <m:t>x</m:t>
-                      </m:r>
-                    </m:e>
-                    <m:sup>
-                      <m:r>
-                        <w:rPr>
-                          <w:rFonts w:ascii="Cambria Math" w:hAnsi="Cambria Math"/>
-                        </w:rPr>
-                        <m:t>2</m:t>
-                      </m:r>
-                    </m:sup>
-                  </m:sSup>
-                  <m:r>
-                    <w:rPr>
-                      <w:rFonts w:ascii="Cambria Math" w:hAnsi="Cambria Math"/>
-                    </w:rPr>
-                    <m:t>+</m:t>
-                  </m:r>
-                  <m:f>
-                    <m:fPr>
-                      <m:ctrlPr>
-                        <w:rPr>
-                          <w:rFonts w:ascii="Cambria Math" w:hAnsi="Cambria Math"/>
-                          <w:i/>
-                        </w:rPr>
-                      </m:ctrlPr>
-                    </m:fPr>
-                    <m:num>
-                      <m:sSub>
-                        <m:sSubPr>
-                          <m:ctrlPr>
-                            <w:rPr>
-                              <w:rFonts w:ascii="Cambria Math" w:hAnsi="Cambria Math"/>
-                              <w:i/>
-                            </w:rPr>
-                          </m:ctrlPr>
-                        </m:sSubPr>
-                        <m:e>
-                          <m:r>
-                            <w:rPr>
-                              <w:rFonts w:ascii="Cambria Math" w:hAnsi="Cambria Math"/>
-                            </w:rPr>
-                            <m:t>k</m:t>
-                          </m:r>
-                        </m:e>
-                        <m:sub>
-                          <m:r>
-                            <w:rPr>
-                              <w:rFonts w:ascii="Cambria Math" w:hAnsi="Cambria Math"/>
-                            </w:rPr>
-                            <m:t>2</m:t>
-                          </m:r>
-                        </m:sub>
-                      </m:sSub>
-                    </m:num>
-                    <m:den>
-                      <m:r>
-                        <w:rPr>
-                          <w:rFonts w:ascii="Cambria Math" w:hAnsi="Cambria Math"/>
-                        </w:rPr>
-                        <m:t>4</m:t>
-                      </m:r>
-                    </m:den>
-                  </m:f>
-                  <m:sSup>
-                    <m:sSupPr>
-                      <m:ctrlPr>
-                        <w:rPr>
-                          <w:rFonts w:ascii="Cambria Math" w:hAnsi="Cambria Math"/>
-                          <w:i/>
-                        </w:rPr>
-                      </m:ctrlPr>
-                    </m:sSupPr>
-                    <m:e>
-                      <m:r>
-                        <w:rPr>
-                          <w:rFonts w:ascii="Cambria Math" w:hAnsi="Cambria Math"/>
-                        </w:rPr>
-                        <m:t>x</m:t>
-                      </m:r>
-                    </m:e>
-                    <m:sup>
-                      <m:r>
-                        <w:rPr>
-                          <w:rFonts w:ascii="Cambria Math" w:hAnsi="Cambria Math"/>
-                        </w:rPr>
-                        <m:t>4</m:t>
-                      </m:r>
-                    </m:sup>
-                  </m:sSup>
-                </m:e>
-              </m:d>
-            </m:e>
-            <m:sub>
-              <m:r>
-                <w:rPr>
-                  <w:rFonts w:ascii="Cambria Math" w:hAnsi="Cambria Math"/>
-                </w:rPr>
-                <m:t>0</m:t>
-              </m:r>
-            </m:sub>
-            <m:sup>
-              <m:r>
-                <w:rPr>
-                  <w:rFonts w:ascii="Cambria Math" w:hAnsi="Cambria Math"/>
-                </w:rPr>
-                <m:t>-1</m:t>
-              </m:r>
-            </m:sup>
-          </m:sSubSup>
-          <m:r>
-            <m:rPr>
-              <m:sty m:val="p"/>
-            </m:rPr>
-            <w:rPr>
-              <w:rFonts w:ascii="Cambria Math" w:hAnsi="Cambria Math"/>
-            </w:rPr>
-            <m:t>=</m:t>
-          </m:r>
-          <m:f>
-            <m:fPr>
-              <m:ctrlPr>
-                <w:rPr>
-                  <w:rFonts w:ascii="Cambria Math" w:hAnsi="Cambria Math"/>
-                  <w:i/>
-                </w:rPr>
-              </m:ctrlPr>
-            </m:fPr>
-            <m:num>
-              <m:sSub>
-                <m:sSubPr>
-                  <m:ctrlPr>
-                    <w:rPr>
-                      <w:rFonts w:ascii="Cambria Math" w:hAnsi="Cambria Math"/>
-                      <w:i/>
-                    </w:rPr>
-                  </m:ctrlPr>
-                </m:sSubPr>
-                <m:e>
-                  <m:r>
-                    <w:rPr>
-                      <w:rFonts w:ascii="Cambria Math" w:hAnsi="Cambria Math"/>
-                    </w:rPr>
-                    <m:t>k</m:t>
-                  </m:r>
-                </m:e>
-                <m:sub>
-                  <m:r>
-                    <w:rPr>
-                      <w:rFonts w:ascii="Cambria Math" w:hAnsi="Cambria Math"/>
-                    </w:rPr>
-                    <m:t>1</m:t>
-                  </m:r>
-                </m:sub>
-              </m:sSub>
-            </m:num>
-            <m:den>
-              <m:r>
-                <w:rPr>
-                  <w:rFonts w:ascii="Cambria Math" w:hAnsi="Cambria Math"/>
-                </w:rPr>
-                <m:t>2</m:t>
-              </m:r>
-            </m:den>
-          </m:f>
-          <m:r>
-            <w:rPr>
-              <w:rFonts w:ascii="Cambria Math" w:hAnsi="Cambria Math"/>
-            </w:rPr>
-            <m:t>+</m:t>
-          </m:r>
-          <m:f>
-            <m:fPr>
-              <m:ctrlPr>
-                <w:rPr>
-                  <w:rFonts w:ascii="Cambria Math" w:hAnsi="Cambria Math"/>
-                  <w:i/>
-                </w:rPr>
-              </m:ctrlPr>
-            </m:fPr>
-            <m:num>
-              <m:sSub>
-                <m:sSubPr>
-                  <m:ctrlPr>
-                    <w:rPr>
-                      <w:rFonts w:ascii="Cambria Math" w:hAnsi="Cambria Math"/>
-                      <w:i/>
-                    </w:rPr>
-                  </m:ctrlPr>
-                </m:sSubPr>
-                <m:e>
-                  <m:r>
-                    <w:rPr>
-                      <w:rFonts w:ascii="Cambria Math" w:hAnsi="Cambria Math"/>
-                    </w:rPr>
-                    <m:t>k</m:t>
-                  </m:r>
-                </m:e>
-                <m:sub>
-                  <m:r>
-                    <w:rPr>
-                      <w:rFonts w:ascii="Cambria Math" w:hAnsi="Cambria Math"/>
-                    </w:rPr>
-                    <m:t>2</m:t>
-                  </m:r>
-                </m:sub>
-              </m:sSub>
-            </m:num>
-            <m:den>
-              <m:r>
-                <w:rPr>
-                  <w:rFonts w:ascii="Cambria Math" w:hAnsi="Cambria Math"/>
-                </w:rPr>
-                <m:t>4</m:t>
-              </m:r>
-            </m:den>
-          </m:f>
-        </m:oMath>
-      </m:oMathPara>
-    </w:p>
-    <w:p>
-      <w:pPr>
-        <w:pStyle w:val="ListParagraph"/>
-        <w:numPr>
-          <w:ilvl w:val="0"/>
-          <w:numId w:val="38"/>
-        </w:numPr>
-        <w:ind w:firstLineChars="0"/>
-        <w:jc w:val="both"/>
-      </w:pPr>
-      <w:r>
-        <w:rPr>
-          <w:rFonts w:hint="eastAsia"/>
-        </w:rPr>
-        <w:t>a</w:t>
-      </w:r>
-      <w:r>
-        <w:t>)</w:t>
-      </w:r>
-    </w:p>
-    <w:p>
-      <w:pPr>
-        <w:pStyle w:val="ListParagraph"/>
-        <w:ind w:left="420" w:firstLineChars="0" w:firstLine="0"/>
-        <w:jc w:val="both"/>
-      </w:pPr>
-      <m:oMathPara>
-        <m:oMath>
-          <m:r>
-            <w:rPr>
-              <w:rFonts w:ascii="Cambria Math" w:hAnsi="Cambria Math"/>
-            </w:rPr>
-            <m:t>F</m:t>
-          </m:r>
-          <m:d>
-            <m:dPr>
-              <m:ctrlPr>
-                <w:rPr>
-                  <w:rFonts w:ascii="Cambria Math" w:hAnsi="Cambria Math"/>
-                  <w:i/>
-                </w:rPr>
-              </m:ctrlPr>
-            </m:dPr>
-            <m:e>
-              <m:r>
-                <w:rPr>
-                  <w:rFonts w:ascii="Cambria Math" w:hAnsi="Cambria Math"/>
-                </w:rPr>
-                <m:t>x</m:t>
-              </m:r>
-            </m:e>
-          </m:d>
-          <m:r>
-            <w:rPr>
-              <w:rFonts w:ascii="Cambria Math" w:hAnsi="Cambria Math"/>
-            </w:rPr>
-            <m:t>=-160x-4</m:t>
-          </m:r>
-          <m:sSup>
-            <m:sSupPr>
-              <m:ctrlPr>
-                <w:rPr>
-                  <w:rFonts w:ascii="Cambria Math" w:hAnsi="Cambria Math"/>
-                  <w:i/>
-                </w:rPr>
-              </m:ctrlPr>
-            </m:sSupPr>
-            <m:e>
-              <m:r>
-                <w:rPr>
-                  <w:rFonts w:ascii="Cambria Math" w:hAnsi="Cambria Math"/>
-                </w:rPr>
-                <m:t>x</m:t>
-              </m:r>
-            </m:e>
-            <m:sup>
-              <m:r>
-                <w:rPr>
-                  <w:rFonts w:ascii="Cambria Math" w:hAnsi="Cambria Math"/>
-                </w:rPr>
-                <m:t>3</m:t>
-              </m:r>
-            </m:sup>
-          </m:sSup>
-          <m:r>
-            <m:rPr>
-              <m:sty m:val="p"/>
-            </m:rPr>
-            <w:rPr>
-              <w:rFonts w:ascii="Cambria Math" w:hAnsi="Cambria Math"/>
-            </w:rPr>
-            <m:t xml:space="preserve">⇒ </m:t>
-          </m:r>
-          <m:sSub>
-            <m:sSubPr>
-              <m:ctrlPr>
-                <w:rPr>
-                  <w:rFonts w:ascii="Cambria Math" w:hAnsi="Cambria Math"/>
-                  <w:i/>
-                </w:rPr>
-              </m:ctrlPr>
-            </m:sSubPr>
-            <m:e>
-              <m:r>
-                <w:rPr>
-                  <w:rFonts w:ascii="Cambria Math" w:hAnsi="Cambria Math"/>
-                </w:rPr>
-                <m:t>x</m:t>
-              </m:r>
-            </m:e>
-            <m:sub>
-              <m:r>
-                <w:rPr>
-                  <w:rFonts w:ascii="Cambria Math" w:hAnsi="Cambria Math"/>
-                </w:rPr>
-                <m:t>0</m:t>
-              </m:r>
-            </m:sub>
-          </m:sSub>
-          <m:r>
-            <w:rPr>
-              <w:rFonts w:ascii="Cambria Math" w:hAnsi="Cambria Math"/>
-            </w:rPr>
-            <m:t>=-</m:t>
-          </m:r>
-          <m:r>
-            <m:rPr>
-              <m:sty m:val="p"/>
-            </m:rPr>
-            <w:rPr>
-              <w:rFonts w:ascii="Cambria Math" w:hAnsi="Cambria Math"/>
-            </w:rPr>
-            <m:t>1 m</m:t>
-          </m:r>
-        </m:oMath>
-      </m:oMathPara>
-    </w:p>
-    <w:p>
-      <w:pPr>
-        <w:pStyle w:val="ListParagraph"/>
-        <w:ind w:left="420" w:firstLineChars="0" w:firstLine="0"/>
-        <w:jc w:val="both"/>
-      </w:pPr>
-      <w:r>
-        <w:t>So, the spring is compressed by 1 m.</w:t>
-      </w:r>
-    </w:p>
-    <w:p>
-      <w:pPr>
-        <w:pStyle w:val="ListParagraph"/>
-        <w:ind w:left="420" w:firstLineChars="0" w:firstLine="0"/>
-        <w:jc w:val="both"/>
-      </w:pPr>
-      <w:r>
-        <w:t xml:space="preserve">b)  </w:t>
-      </w:r>
-      <w:r>
-        <w:t>The mass attains its maximum speed when all of the potential energy of the spring is converted into kinetic energy of the mass. It happens when the spring is at its natural length. Therefore, by the result of (a),</w:t>
-      </w:r>
-    </w:p>
-    <w:p>
-      <w:pPr>
-        <w:pStyle w:val="ListParagraph"/>
-        <w:ind w:left="420" w:firstLineChars="0" w:firstLine="0"/>
-        <w:jc w:val="both"/>
-        <w:rPr>
-          <w:rFonts w:hint="eastAsia"/>
-        </w:rPr>
-      </w:pPr>
-      <m:oMathPara>
-        <m:oMath>
-          <m:f>
-            <m:fPr>
-              <m:ctrlPr>
-                <w:rPr>
-                  <w:rFonts w:ascii="Cambria Math" w:hAnsi="Cambria Math"/>
-                </w:rPr>
-              </m:ctrlPr>
-            </m:fPr>
-            <m:num>
-              <m:r>
-                <m:rPr>
-                  <m:sty m:val="p"/>
-                </m:rPr>
-                <w:rPr>
-                  <w:rFonts w:ascii="Cambria Math" w:hAnsi="Cambria Math"/>
-                </w:rPr>
-                <m:t>1</m:t>
-              </m:r>
-            </m:num>
-            <m:den>
-              <m:r>
-                <m:rPr>
-                  <m:sty m:val="p"/>
-                </m:rPr>
-                <w:rPr>
-                  <w:rFonts w:ascii="Cambria Math" w:hAnsi="Cambria Math"/>
-                </w:rPr>
-                <m:t>2</m:t>
-              </m:r>
-            </m:den>
-          </m:f>
-          <m:d>
-            <m:dPr>
-              <m:ctrlPr>
-                <w:rPr>
-                  <w:rFonts w:ascii="Cambria Math" w:hAnsi="Cambria Math"/>
-                  <w:i/>
-                </w:rPr>
-              </m:ctrlPr>
-            </m:dPr>
-            <m:e>
-              <m:r>
-                <w:rPr>
-                  <w:rFonts w:ascii="Cambria Math" w:hAnsi="Cambria Math"/>
-                </w:rPr>
-                <m:t>2</m:t>
-              </m:r>
-            </m:e>
-          </m:d>
-          <m:sSup>
-            <m:sSupPr>
-              <m:ctrlPr>
-                <w:rPr>
-                  <w:rFonts w:ascii="Cambria Math" w:hAnsi="Cambria Math"/>
-                  <w:i/>
-                </w:rPr>
-              </m:ctrlPr>
-            </m:sSupPr>
-            <m:e>
-              <m:r>
-                <w:rPr>
-                  <w:rFonts w:ascii="Cambria Math" w:hAnsi="Cambria Math"/>
-                </w:rPr>
-                <m:t>v</m:t>
-              </m:r>
-            </m:e>
-            <m:sup>
-              <m:r>
-                <w:rPr>
-                  <w:rFonts w:ascii="Cambria Math" w:hAnsi="Cambria Math"/>
-                </w:rPr>
-                <m:t>2</m:t>
-              </m:r>
-            </m:sup>
-          </m:sSup>
-          <m:r>
-            <w:rPr>
-              <w:rFonts w:ascii="Cambria Math" w:hAnsi="Cambria Math"/>
-            </w:rPr>
-            <m:t>=</m:t>
-          </m:r>
-          <m:f>
-            <m:fPr>
-              <m:ctrlPr>
-                <w:rPr>
-                  <w:rFonts w:ascii="Cambria Math" w:hAnsi="Cambria Math"/>
-                  <w:i/>
-                </w:rPr>
-              </m:ctrlPr>
-            </m:fPr>
-            <m:num>
-              <m:r>
-                <w:rPr>
-                  <w:rFonts w:ascii="Cambria Math" w:hAnsi="Cambria Math"/>
-                </w:rPr>
-                <m:t>160</m:t>
-              </m:r>
-            </m:num>
-            <m:den>
-              <m:r>
-                <w:rPr>
-                  <w:rFonts w:ascii="Cambria Math" w:hAnsi="Cambria Math"/>
-                </w:rPr>
-                <m:t>2</m:t>
-              </m:r>
-            </m:den>
-          </m:f>
-          <m:r>
-            <w:rPr>
-              <w:rFonts w:ascii="Cambria Math" w:hAnsi="Cambria Math"/>
-            </w:rPr>
-            <m:t>+</m:t>
-          </m:r>
-          <m:f>
-            <m:fPr>
-              <m:ctrlPr>
-                <w:rPr>
-                  <w:rFonts w:ascii="Cambria Math" w:hAnsi="Cambria Math"/>
-                  <w:i/>
-                </w:rPr>
-              </m:ctrlPr>
-            </m:fPr>
-            <m:num>
-              <m:r>
-                <w:rPr>
-                  <w:rFonts w:ascii="Cambria Math" w:hAnsi="Cambria Math"/>
-                </w:rPr>
-                <m:t>4</m:t>
-              </m:r>
-            </m:num>
-            <m:den>
-              <m:r>
-                <w:rPr>
-                  <w:rFonts w:ascii="Cambria Math" w:hAnsi="Cambria Math"/>
-                </w:rPr>
-                <m:t>4</m:t>
-              </m:r>
-            </m:den>
-          </m:f>
-          <m:r>
-            <m:rPr>
-              <m:sty m:val="p"/>
-            </m:rPr>
-            <w:rPr>
-              <w:rFonts w:ascii="Cambria Math" w:hAnsi="Cambria Math"/>
-            </w:rPr>
-            <m:t xml:space="preserve">⇒ </m:t>
-          </m:r>
-          <m:r>
-            <w:rPr>
-              <w:rFonts w:ascii="Cambria Math" w:hAnsi="Cambria Math"/>
-            </w:rPr>
-            <m:t xml:space="preserve">v=9 </m:t>
-          </m:r>
-          <m:sSup>
-            <m:sSupPr>
-              <m:ctrlPr>
-                <w:rPr>
-                  <w:rFonts w:ascii="Cambria Math" w:hAnsi="Cambria Math"/>
-                </w:rPr>
-              </m:ctrlPr>
-            </m:sSupPr>
-            <m:e>
-              <m:r>
-                <m:rPr>
-                  <m:sty m:val="p"/>
-                </m:rPr>
-                <w:rPr>
-                  <w:rFonts w:ascii="Cambria Math" w:hAnsi="Cambria Math"/>
-                </w:rPr>
-                <m:t>ms</m:t>
-              </m:r>
-              <m:ctrlPr>
-                <w:rPr>
-                  <w:rFonts w:ascii="Cambria Math" w:hAnsi="Cambria Math"/>
-                  <w:i/>
-                </w:rPr>
-              </m:ctrlPr>
-            </m:e>
-            <m:sup>
-              <m:r>
-                <m:rPr>
-                  <m:sty m:val="p"/>
-                </m:rPr>
-                <w:rPr>
-                  <w:rFonts w:ascii="Cambria Math" w:hAnsi="Cambria Math"/>
-                </w:rPr>
-                <m:t>-1</m:t>
-              </m:r>
-            </m:sup>
-          </m:sSup>
-        </m:oMath>
-      </m:oMathPara>
-    </w:p>
-    <w:p>
-      <w:pPr>
-        <w:jc w:val="both"/>
-      </w:pPr>
-    </w:p>
-    <w:p>
-      <w:pPr>
-        <w:jc w:val="both"/>
+        <w:t xml:space="preserve">roblem </w:t>
+      </w:r>
+      <w:r>
         <w:rPr>
           <w:b/>
           <w:bCs/>
         </w:rPr>
-      </w:pPr>
-      <w:r>
-        <w:rPr>
-          <w:rFonts w:hint="eastAsia"/>
-          <w:b/>
-          <w:bCs/>
-        </w:rPr>
-        <w:t>P</w:t>
-      </w:r>
-      <w:r>
-        <w:rPr>
-          <w:b/>
-          <w:bCs/>
-        </w:rPr>
-        <w:t xml:space="preserve">roblem </w:t>
-      </w:r>
-      <w:r>
-        <w:rPr>
-          <w:b/>
-          <w:bCs/>
-        </w:rPr>
-        <w:t>5</w:t>
+        <w:t>3</w:t>
       </w:r>
       <w:r>
         <w:rPr>
@@ -5108,6 +2304,7 @@
         <w:jc w:val="both"/>
       </w:pPr>
       <w:r>
+        <w:lastRenderedPageBreak/>
         <w:t>A force given by  </w:t>
       </w:r>
       <m:oMath>
@@ -5290,7 +2487,7 @@
                     <pic:cNvPicPr/>
                   </pic:nvPicPr>
                   <pic:blipFill>
-                    <a:blip r:embed="rId11" cstate="print">
+                    <a:blip r:embed="rId9" cstate="print">
                       <a:extLst>
                         <a:ext uri="{28A0092B-C50C-407E-A947-70E740481C1C}">
                           <a14:useLocalDpi xmlns:a14="http://schemas.microsoft.com/office/drawing/2010/main" val="0"/>
@@ -5935,7 +3132,6 @@
         </w:rPr>
       </w:pPr>
       <w:r>
-        <w:lastRenderedPageBreak/>
         <w:t>So, the total work done is 0, which is different from the answer in (</w:t>
       </w:r>
       <w:r>
@@ -5952,11 +3148,6 @@
       </w:r>
     </w:p>
     <w:p>
-      <w:pPr>
-        <w:rPr>
-          <w:rFonts w:hint="eastAsia"/>
-        </w:rPr>
-      </w:pPr>
       <w:r>
         <w:t>As the integral is path-dependent, the force is non-conservative.</w:t>
       </w:r>
@@ -5964,17 +3155,11 @@
     <w:p>
       <w:pPr>
         <w:jc w:val="both"/>
-        <w:rPr>
-          <w:rFonts w:hint="eastAsia"/>
-        </w:rPr>
       </w:pPr>
     </w:p>
     <w:p>
       <w:pPr>
         <w:jc w:val="both"/>
-        <w:rPr>
-          <w:rFonts w:hint="eastAsia"/>
-        </w:rPr>
       </w:pPr>
     </w:p>
     <w:sectPr>
@@ -9978,6 +7163,7 @@
   <w:style w:type="character" w:default="1" w:styleId="DefaultParagraphFont">
     <w:name w:val="Default Paragraph Font"/>
     <w:uiPriority w:val="1"/>
+    <w:semiHidden/>
     <w:unhideWhenUsed/>
   </w:style>
   <w:style w:type="table" w:default="1" w:styleId="TableNormal">

</xml_diff>